<commit_message>
Loading, cleaning, and exploring the datasets.
</commit_message>
<xml_diff>
--- a/products/manuscript/Manuscript.docx
+++ b/products/manuscript/Manuscript.docx
@@ -373,7 +373,7 @@
         <w:rPr>
           <w:rStyle w:val="VerbatimChar"/>
         </w:rPr>
-        <w:t xml:space="preserve">.../code/processingprocessingcode.R</w:t>
+        <w:t xml:space="preserve">.../code/processing/processingcode.R</w:t>
       </w:r>
       <w:r>
         <w:t xml:space="preserve"> </w:t>
@@ -627,6 +627,44 @@
       </w:pPr>
       <w:r>
         <w:t xml:space="preserve">Finally, we examined the most popular sender domain names for vendors of both spam and legitimate emails. In doing so we see some clear indications of which domains are favorable to spam vendors and which are not. Notably Gmail fails to make the top 25 domains for spam vendors despite being the far-and-away most common choice for legitimate emails. Similarly, Yahoo and Hotmail lead the pack for spam and are not among common domains for legitimate emails. This bodes well for the classification power of sender domain when we enter the modeling phase and begin to incorporate bag-of-words and text processing.</w:t>
+      </w:r>
+    </w:p>
+    <w:p>
+      <w:pPr>
+        <w:pStyle w:val="BodyText"/>
+      </w:pPr>
+      <w:r>
+        <w:t xml:space="preserve">A complete set of exploratory visualization steps utilizing</w:t>
+      </w:r>
+      <w:r>
+        <w:t xml:space="preserve"> </w:t>
+      </w:r>
+      <w:r>
+        <w:rPr>
+          <w:rStyle w:val="VerbatimChar"/>
+        </w:rPr>
+        <w:t xml:space="preserve">ggplot2</w:t>
+      </w:r>
+      <w:r>
+        <w:t xml:space="preserve"> </w:t>
+      </w:r>
+      <w:r>
+        <w:t xml:space="preserve">can be located in the</w:t>
+      </w:r>
+      <w:r>
+        <w:t xml:space="preserve"> </w:t>
+      </w:r>
+      <w:r>
+        <w:rPr>
+          <w:rStyle w:val="VerbatimChar"/>
+        </w:rPr>
+        <w:t xml:space="preserve">.../code/eda-code/eda.qmd</w:t>
+      </w:r>
+      <w:r>
+        <w:t xml:space="preserve"> </w:t>
+      </w:r>
+      <w:r>
+        <w:t xml:space="preserve">file found within the project.</w:t>
       </w:r>
     </w:p>
     <w:bookmarkEnd w:id="38"/>

</xml_diff>